<commit_message>
REAL WORKING VERSION 7.3_works
</commit_message>
<xml_diff>
--- a/task_2_waypoints/testing/realworkingver1.docx
+++ b/task_2_waypoints/testing/realworkingver1.docx
@@ -8,6 +8,7 @@
           <w:rFonts w:hint="default"/>
         </w:rPr>
       </w:pPr>
+      <w:bookmarkStart w:id="0" w:name="_GoBack"/>
       <w:r>
         <w:rPr>
           <w:rFonts w:hint="default"/>
@@ -13147,10 +13148,8 @@
         </w:rPr>
       </w:pPr>
     </w:p>
-    <w:p>
-      <w:bookmarkStart w:id="0" w:name="_GoBack"/>
-      <w:bookmarkEnd w:id="0"/>
-    </w:p>
+    <w:p/>
+    <w:bookmarkEnd w:id="0"/>
     <w:sectPr>
       <w:pgSz w:w="11906" w:h="16838"/>
       <w:pgMar w:top="1440" w:right="1800" w:bottom="1440" w:left="1800" w:header="720" w:footer="720" w:gutter="0"/>

</xml_diff>